<commit_message>
added intro to report
</commit_message>
<xml_diff>
--- a/Report1.docx
+++ b/Report1.docx
@@ -399,7 +399,80 @@
         <w:t>Application</w:t>
       </w:r>
     </w:p>
-    <w:p/>
+    <w:p>
+      <w:pPr>
+        <w:pStyle w:val="Heading2"/>
+        <w:ind w:left="720"/>
+      </w:pPr>
+      <w:r>
+        <w:t>The Problem</w:t>
+      </w:r>
+    </w:p>
+    <w:p>
+      <w:pPr>
+        <w:ind w:left="810"/>
+      </w:pPr>
+      <w:r>
+        <w:t xml:space="preserve">Duke Conversations is a program run through the provost’s office, not through the UCAE, that holds dinners twice or three times a dinner with faculty members, </w:t>
+      </w:r>
+      <w:proofErr w:type="gramStart"/>
+      <w:r>
+        <w:t>as a way to</w:t>
+      </w:r>
+      <w:proofErr w:type="gramEnd"/>
+      <w:r>
+        <w:t xml:space="preserve"> bring together the Duke community. The goal of the program is to create </w:t>
+      </w:r>
+      <w:proofErr w:type="gramStart"/>
+      <w:r>
+        <w:t>more small</w:t>
+      </w:r>
+      <w:proofErr w:type="gramEnd"/>
+      <w:r>
+        <w:t xml:space="preserve"> group interaction between faculty members and students, and create an atmosphere of academic engagement. </w:t>
+      </w:r>
+    </w:p>
+    <w:p>
+      <w:pPr>
+        <w:ind w:left="810"/>
+      </w:pPr>
+      <w:r>
+        <w:t xml:space="preserve">Currently, the program accepts dinner applications through </w:t>
+      </w:r>
+      <w:r>
+        <w:t xml:space="preserve">google forms, where individuals on the planning committee </w:t>
+      </w:r>
+      <w:r>
+        <w:t xml:space="preserve">accept or reject applicants. The intent is to accept people who haven’t been to the program before, and create a dinner that reflects Duke’s diversity. Unfortunately, because different members of the planning committee work on different dinners, and may not be familiar with the names from previous dinners that they didn’t work on, people can slip through the cracks. That can take the form of people who may have applied many times and never been accepted, people who have consistently been accepted, or people who have skipped previous dinners and continue to be accepted. </w:t>
+      </w:r>
+    </w:p>
+    <w:p>
+      <w:pPr>
+        <w:pStyle w:val="Heading2"/>
+        <w:ind w:left="720"/>
+      </w:pPr>
+      <w:r>
+        <w:t>The Application</w:t>
+      </w:r>
+    </w:p>
+    <w:p>
+      <w:pPr>
+        <w:ind w:left="810"/>
+      </w:pPr>
+      <w:r>
+        <w:t xml:space="preserve">The application we intend to build will help the organizing team keep track of attendees. By keeping count of how many times each person has applied, and if they’ve attended previous dinners, we’ll be able to ensure that the selection process is standardized, and the team won’t have to try to remember the names of all the people that went to (or applied to) dinners that they didn’t manage. </w:t>
+      </w:r>
+    </w:p>
+    <w:p>
+      <w:pPr>
+        <w:ind w:left="810"/>
+      </w:pPr>
+      <w:r>
+        <w:t xml:space="preserve">To do that, we’ll have to create a login process for both sets of parties, a way for people to apply, and a way for planners to select applicants. </w:t>
+      </w:r>
+      <w:bookmarkStart w:id="0" w:name="_GoBack"/>
+      <w:bookmarkEnd w:id="0"/>
+    </w:p>
     <w:p>
       <w:pPr>
         <w:pStyle w:val="Heading1"/>
@@ -556,7 +629,6 @@
         <w:ind w:left="810"/>
       </w:pPr>
       <w:r>
-        <w:lastRenderedPageBreak/>
         <w:t xml:space="preserve">The calendar, which may or may not be implemented, depending on the final needs of the group, will include a visual view of all the upcoming event. </w:t>
       </w:r>
     </w:p>
@@ -648,6 +720,7 @@
           <w:noProof/>
           <w:color w:val="000000"/>
         </w:rPr>
+        <w:lastRenderedPageBreak/>
         <w:drawing>
           <wp:inline distT="0" distB="0" distL="0" distR="0">
             <wp:extent cx="4260969" cy="2292625"/>
@@ -783,7 +856,6 @@
         <w:ind w:left="810"/>
       </w:pPr>
       <w:r>
-        <w:lastRenderedPageBreak/>
         <w:t xml:space="preserve">The review tab will be similar to the </w:t>
       </w:r>
       <w:proofErr w:type="gramStart"/>
@@ -875,6 +947,7 @@
           <w:noProof/>
           <w:color w:val="000000"/>
         </w:rPr>
+        <w:lastRenderedPageBreak/>
         <w:drawing>
           <wp:inline distT="0" distB="0" distL="0" distR="0">
             <wp:extent cx="4134513" cy="2224585"/>
@@ -961,7 +1034,6 @@
           <w:noProof/>
           <w:color w:val="000000"/>
         </w:rPr>
-        <w:lastRenderedPageBreak/>
         <w:drawing>
           <wp:inline distT="0" distB="0" distL="0" distR="0">
             <wp:extent cx="4264925" cy="2233806"/>
@@ -1078,6 +1150,7 @@
         <w:ind w:left="810"/>
       </w:pPr>
       <w:r>
+        <w:lastRenderedPageBreak/>
         <w:t>The Admin View is what allows administrators to view the data, change the events it is possible to sign up for, and generate a list of people to attend the events based on various criteria. It has 4 main tabs, Home, Edit Form, View Data, and Choose Event Attendees. It also has a button to return to the public view.</w:t>
       </w:r>
     </w:p>
@@ -1147,7 +1220,6 @@
         <w:ind w:left="810"/>
       </w:pPr>
       <w:r>
-        <w:lastRenderedPageBreak/>
         <w:t xml:space="preserve">The edit form tab allows for the form to be updated to include new events to be signed up for or remove events that no longer can be signed up for. Each event currently in the sign up can be edited by clicking on the pencil or deleted by clicking on the trashcan. New events can be added with the plus. </w:t>
       </w:r>
     </w:p>
@@ -1223,6 +1295,7 @@
           <w:noProof/>
           <w:color w:val="000000"/>
         </w:rPr>
+        <w:lastRenderedPageBreak/>
         <w:drawing>
           <wp:inline distT="0" distB="0" distL="0" distR="0">
             <wp:extent cx="4380931" cy="2294565"/>
@@ -1339,7 +1412,6 @@
         <w:ind w:left="810"/>
       </w:pPr>
       <w:r>
-        <w:lastRenderedPageBreak/>
         <w:t xml:space="preserve">The View Data tab allows admins to see all the data organized in a neat form. The data is organized into four categories: Students (all the students who have filled out at least one of the sign ups), Professors, Events (each dinner that has or will be happening), and Applications (a list of each application/review that has been submitted). Each entry can be </w:t>
       </w:r>
       <w:proofErr w:type="gramStart"/>
@@ -1378,6 +1450,7 @@
           <w:noProof/>
           <w:color w:val="000000"/>
         </w:rPr>
+        <w:lastRenderedPageBreak/>
         <w:drawing>
           <wp:inline distT="0" distB="0" distL="0" distR="0">
             <wp:extent cx="4449170" cy="2330306"/>
@@ -1516,14 +1589,12 @@
         <w:ind w:left="810"/>
         <w:jc w:val="center"/>
       </w:pPr>
-      <w:bookmarkStart w:id="0" w:name="_GoBack"/>
       <w:r>
         <w:rPr>
           <w:rFonts w:ascii="Arial" w:hAnsi="Arial" w:cs="Arial"/>
           <w:noProof/>
           <w:color w:val="000000"/>
         </w:rPr>
-        <w:lastRenderedPageBreak/>
         <w:drawing>
           <wp:inline distT="0" distB="0" distL="0" distR="0">
             <wp:extent cx="4455777" cy="2333767"/>
@@ -1573,7 +1644,6 @@
           </wp:inline>
         </w:drawing>
       </w:r>
-      <w:bookmarkEnd w:id="0"/>
     </w:p>
     <w:p/>
     <w:sectPr>

</xml_diff>